<commit_message>
Add UART CDD Signed-off-by: moamen-ahmed-93 <moamen.ahmed.9930@gmail.com>
</commit_message>
<xml_diff>
--- a/MCAL/GPIO/GPIO_CDD.docx
+++ b/MCAL/GPIO/GPIO_CDD.docx
@@ -782,6 +782,13 @@
           </w:r>
           <w:r>
             <w:rPr>
+              <w:b w:val="1"/>
+              <w:rtl w:val="0"/>
+            </w:rPr>
+            <w:t xml:space="preserve">GPIO</w:t>
+          </w:r>
+          <w:r>
+            <w:rPr>
               <w:rFonts w:ascii="Times" w:cs="Times" w:eastAsia="Times" w:hAnsi="Times"/>
               <w:b w:val="1"/>
               <w:i w:val="0"/>
@@ -795,7 +802,7 @@
               <w:vertAlign w:val="baseline"/>
               <w:rtl w:val="0"/>
             </w:rPr>
-            <w:t xml:space="preserve">RCC APIs</w:t>
+            <w:t xml:space="preserve"> APIs</w:t>
           </w:r>
           <w:r>
             <w:rPr>
@@ -2190,6 +2197,11 @@
               </w:rPr>
               <w:t xml:space="preserve">desired pin to get its value</w:t>
             </w:r>
+            <w:r>
+              <w:rPr>
+                <w:rtl w:val="0"/>
+              </w:rPr>
+            </w:r>
           </w:p>
           <w:p>
             <w:pPr>
@@ -2245,6 +2257,11 @@
               </w:rPr>
               <w:t xml:space="preserve">Type:  u8</w:t>
             </w:r>
+            <w:r>
+              <w:rPr>
+                <w:rtl w:val="0"/>
+              </w:rPr>
+            </w:r>
           </w:p>
           <w:p>
             <w:pPr>
@@ -2269,6 +2286,11 @@
               <w:t xml:space="preserve">Description: Pins’ port</w:t>
               <w:br w:type="textWrapping"/>
             </w:r>
+            <w:r>
+              <w:rPr>
+                <w:rtl w:val="0"/>
+              </w:rPr>
+            </w:r>
           </w:p>
           <w:p>
             <w:pPr>
@@ -2317,6 +2339,11 @@
               </w:rPr>
               <w:t xml:space="preserve">Type:  u8*</w:t>
             </w:r>
+            <w:r>
+              <w:rPr>
+                <w:rtl w:val="0"/>
+              </w:rPr>
+            </w:r>
           </w:p>
           <w:p>
             <w:pPr>
@@ -2339,6 +2366,11 @@
                 <w:rtl w:val="0"/>
               </w:rPr>
               <w:t xml:space="preserve">Description: Value of pin</w:t>
+            </w:r>
+            <w:r>
+              <w:rPr>
+                <w:rtl w:val="0"/>
+              </w:rPr>
             </w:r>
           </w:p>
           <w:p>
@@ -2591,7 +2623,7 @@
               <w:rPr>
                 <w:rtl w:val="0"/>
               </w:rPr>
-              <w:t xml:space="preserve">STD_ERROR GPIO_SetPinValue(u16 Pin, u8 Port, u8 Value)</w:t>
+              <w:t xml:space="preserve">GPIO</w:t>
             </w:r>
           </w:p>
         </w:tc>
@@ -2636,7 +2668,7 @@
               <w:rPr>
                 <w:rtl w:val="0"/>
               </w:rPr>
-              <w:t xml:space="preserve">STD_ERROR RCC_u8DisableClock(u8 source)</w:t>
+              <w:t xml:space="preserve">STD_ERROR GPIO_SetPinValue(u16 Pin, u8 Port, u8 Value)</w:t>
             </w:r>
           </w:p>
         </w:tc>
@@ -2890,6 +2922,11 @@
               </w:rPr>
               <w:t xml:space="preserve">Type:  u16</w:t>
             </w:r>
+            <w:r>
+              <w:rPr>
+                <w:rtl w:val="0"/>
+              </w:rPr>
+            </w:r>
           </w:p>
           <w:p>
             <w:pPr>
@@ -2913,6 +2950,11 @@
               </w:rPr>
               <w:t xml:space="preserve">Description: desired pins to set or clear their values</w:t>
             </w:r>
+            <w:r>
+              <w:rPr>
+                <w:rtl w:val="0"/>
+              </w:rPr>
+            </w:r>
           </w:p>
           <w:p>
             <w:pPr>
@@ -2955,6 +2997,11 @@
               </w:rPr>
               <w:t xml:space="preserve">Type:  u8</w:t>
             </w:r>
+            <w:r>
+              <w:rPr>
+                <w:rtl w:val="0"/>
+              </w:rPr>
+            </w:r>
           </w:p>
           <w:p>
             <w:pPr>
@@ -2979,6 +3026,11 @@
               <w:t xml:space="preserve">Description: Pins’ port</w:t>
               <w:br w:type="textWrapping"/>
             </w:r>
+            <w:r>
+              <w:rPr>
+                <w:rtl w:val="0"/>
+              </w:rPr>
+            </w:r>
           </w:p>
           <w:p>
             <w:pPr>
@@ -3026,6 +3078,11 @@
                 <w:rtl w:val="0"/>
               </w:rPr>
               <w:t xml:space="preserve">Type:  u8</w:t>
+            </w:r>
+            <w:r>
+              <w:rPr>
+                <w:rtl w:val="0"/>
+              </w:rPr>
             </w:r>
           </w:p>
           <w:p>
@@ -3572,14 +3629,17 @@
   </w:style>
   <w:style w:type="table" w:styleId="Table1">
     <w:basedOn w:val="TableNormal"/>
+    <w:pPr>
+      <w:spacing w:after="0" w:line="240" w:lineRule="auto"/>
+    </w:pPr>
     <w:tblPr>
       <w:tblStyleRowBandSize w:val="1"/>
       <w:tblStyleColBandSize w:val="1"/>
       <w:tblCellMar>
         <w:top w:w="0.0" w:type="dxa"/>
-        <w:left w:w="115.0" w:type="dxa"/>
+        <w:left w:w="108.0" w:type="dxa"/>
         <w:bottom w:w="0.0" w:type="dxa"/>
-        <w:right w:w="115.0" w:type="dxa"/>
+        <w:right w:w="108.0" w:type="dxa"/>
       </w:tblCellMar>
     </w:tblPr>
   </w:style>
@@ -3601,14 +3661,17 @@
   </w:style>
   <w:style w:type="table" w:styleId="Table3">
     <w:basedOn w:val="TableNormal"/>
+    <w:pPr>
+      <w:spacing w:after="0" w:line="240" w:lineRule="auto"/>
+    </w:pPr>
     <w:tblPr>
       <w:tblStyleRowBandSize w:val="1"/>
       <w:tblStyleColBandSize w:val="1"/>
       <w:tblCellMar>
         <w:top w:w="0.0" w:type="dxa"/>
-        <w:left w:w="115.0" w:type="dxa"/>
+        <w:left w:w="108.0" w:type="dxa"/>
         <w:bottom w:w="0.0" w:type="dxa"/>
-        <w:right w:w="115.0" w:type="dxa"/>
+        <w:right w:w="108.0" w:type="dxa"/>
       </w:tblCellMar>
     </w:tblPr>
   </w:style>
@@ -3630,14 +3693,17 @@
   </w:style>
   <w:style w:type="table" w:styleId="Table5">
     <w:basedOn w:val="TableNormal"/>
+    <w:pPr>
+      <w:spacing w:after="0" w:line="240" w:lineRule="auto"/>
+    </w:pPr>
     <w:tblPr>
       <w:tblStyleRowBandSize w:val="1"/>
       <w:tblStyleColBandSize w:val="1"/>
       <w:tblCellMar>
         <w:top w:w="0.0" w:type="dxa"/>
-        <w:left w:w="115.0" w:type="dxa"/>
+        <w:left w:w="108.0" w:type="dxa"/>
         <w:bottom w:w="0.0" w:type="dxa"/>
-        <w:right w:w="115.0" w:type="dxa"/>
+        <w:right w:w="108.0" w:type="dxa"/>
       </w:tblCellMar>
     </w:tblPr>
   </w:style>

</xml_diff>